<commit_message>
Added Fetch Delete Tagging
</commit_message>
<xml_diff>
--- a/GitCommands.docx
+++ b/GitCommands.docx
@@ -39,7 +39,7 @@
                     </pic:cNvPicPr>
                   </pic:nvPicPr>
                   <pic:blipFill>
-                    <a:blip r:embed="rId4"/>
+                    <a:blip r:embed="rId5"/>
                     <a:srcRect/>
                     <a:stretch>
                       <a:fillRect/>
@@ -116,7 +116,7 @@
                     </pic:cNvPicPr>
                   </pic:nvPicPr>
                   <pic:blipFill>
-                    <a:blip r:embed="rId5"/>
+                    <a:blip r:embed="rId6"/>
                     <a:srcRect/>
                     <a:stretch>
                       <a:fillRect/>
@@ -171,7 +171,7 @@
                     </pic:cNvPicPr>
                   </pic:nvPicPr>
                   <pic:blipFill>
-                    <a:blip r:embed="rId6"/>
+                    <a:blip r:embed="rId7"/>
                     <a:srcRect/>
                     <a:stretch>
                       <a:fillRect/>
@@ -230,7 +230,7 @@
                     </pic:cNvPicPr>
                   </pic:nvPicPr>
                   <pic:blipFill>
-                    <a:blip r:embed="rId7"/>
+                    <a:blip r:embed="rId8"/>
                     <a:srcRect/>
                     <a:stretch>
                       <a:fillRect/>
@@ -285,7 +285,7 @@
                     </pic:cNvPicPr>
                   </pic:nvPicPr>
                   <pic:blipFill>
-                    <a:blip r:embed="rId8"/>
+                    <a:blip r:embed="rId9"/>
                     <a:srcRect/>
                     <a:stretch>
                       <a:fillRect/>
@@ -354,7 +354,7 @@
                     </pic:cNvPicPr>
                   </pic:nvPicPr>
                   <pic:blipFill>
-                    <a:blip r:embed="rId9"/>
+                    <a:blip r:embed="rId10"/>
                     <a:srcRect/>
                     <a:stretch>
                       <a:fillRect/>
@@ -409,7 +409,7 @@
                     </pic:cNvPicPr>
                   </pic:nvPicPr>
                   <pic:blipFill>
-                    <a:blip r:embed="rId10"/>
+                    <a:blip r:embed="rId11"/>
                     <a:srcRect/>
                     <a:stretch>
                       <a:fillRect/>
@@ -463,7 +463,7 @@
                     </pic:cNvPicPr>
                   </pic:nvPicPr>
                   <pic:blipFill>
-                    <a:blip r:embed="rId11"/>
+                    <a:blip r:embed="rId12"/>
                     <a:srcRect/>
                     <a:stretch>
                       <a:fillRect/>
@@ -517,7 +517,7 @@
                     </pic:cNvPicPr>
                   </pic:nvPicPr>
                   <pic:blipFill>
-                    <a:blip r:embed="rId12"/>
+                    <a:blip r:embed="rId13"/>
                     <a:srcRect/>
                     <a:stretch>
                       <a:fillRect/>
@@ -572,7 +572,7 @@
                     </pic:cNvPicPr>
                   </pic:nvPicPr>
                   <pic:blipFill>
-                    <a:blip r:embed="rId13"/>
+                    <a:blip r:embed="rId14"/>
                     <a:srcRect/>
                     <a:stretch>
                       <a:fillRect/>
@@ -626,7 +626,7 @@
                     </pic:cNvPicPr>
                   </pic:nvPicPr>
                   <pic:blipFill>
-                    <a:blip r:embed="rId14"/>
+                    <a:blip r:embed="rId15"/>
                     <a:srcRect/>
                     <a:stretch>
                       <a:fillRect/>
@@ -685,7 +685,7 @@
                     </pic:cNvPicPr>
                   </pic:nvPicPr>
                   <pic:blipFill>
-                    <a:blip r:embed="rId15"/>
+                    <a:blip r:embed="rId16"/>
                     <a:srcRect/>
                     <a:stretch>
                       <a:fillRect/>
@@ -746,7 +746,7 @@
                     </pic:cNvPicPr>
                   </pic:nvPicPr>
                   <pic:blipFill>
-                    <a:blip r:embed="rId16"/>
+                    <a:blip r:embed="rId17"/>
                     <a:srcRect/>
                     <a:stretch>
                       <a:fillRect/>
@@ -800,7 +800,7 @@
                     </pic:cNvPicPr>
                   </pic:nvPicPr>
                   <pic:blipFill>
-                    <a:blip r:embed="rId17"/>
+                    <a:blip r:embed="rId18"/>
                     <a:srcRect/>
                     <a:stretch>
                       <a:fillRect/>
@@ -978,7 +978,7 @@
                     </pic:cNvPicPr>
                   </pic:nvPicPr>
                   <pic:blipFill>
-                    <a:blip r:embed="rId18"/>
+                    <a:blip r:embed="rId19"/>
                     <a:srcRect/>
                     <a:stretch>
                       <a:fillRect/>
@@ -1094,7 +1094,7 @@
                     </pic:cNvPicPr>
                   </pic:nvPicPr>
                   <pic:blipFill>
-                    <a:blip r:embed="rId19"/>
+                    <a:blip r:embed="rId20"/>
                     <a:srcRect/>
                     <a:stretch>
                       <a:fillRect/>
@@ -1178,7 +1178,7 @@
                     </pic:cNvPicPr>
                   </pic:nvPicPr>
                   <pic:blipFill>
-                    <a:blip r:embed="rId20"/>
+                    <a:blip r:embed="rId21"/>
                     <a:srcRect/>
                     <a:stretch>
                       <a:fillRect/>
@@ -1262,7 +1262,7 @@
                     </pic:cNvPicPr>
                   </pic:nvPicPr>
                   <pic:blipFill>
-                    <a:blip r:embed="rId21"/>
+                    <a:blip r:embed="rId22"/>
                     <a:srcRect/>
                     <a:stretch>
                       <a:fillRect/>
@@ -1332,7 +1332,7 @@
                     </pic:cNvPicPr>
                   </pic:nvPicPr>
                   <pic:blipFill>
-                    <a:blip r:embed="rId22"/>
+                    <a:blip r:embed="rId23"/>
                     <a:srcRect/>
                     <a:stretch>
                       <a:fillRect/>
@@ -1401,7 +1401,7 @@
                     </pic:cNvPicPr>
                   </pic:nvPicPr>
                   <pic:blipFill>
-                    <a:blip r:embed="rId23"/>
+                    <a:blip r:embed="rId24"/>
                     <a:srcRect/>
                     <a:stretch>
                       <a:fillRect/>
@@ -1549,7 +1549,7 @@
                     </pic:cNvPicPr>
                   </pic:nvPicPr>
                   <pic:blipFill>
-                    <a:blip r:embed="rId24"/>
+                    <a:blip r:embed="rId25"/>
                     <a:srcRect/>
                     <a:stretch>
                       <a:fillRect/>
@@ -1696,7 +1696,7 @@
                     </pic:cNvPicPr>
                   </pic:nvPicPr>
                   <pic:blipFill>
-                    <a:blip r:embed="rId25"/>
+                    <a:blip r:embed="rId26"/>
                     <a:srcRect/>
                     <a:stretch>
                       <a:fillRect/>
@@ -1788,7 +1788,7 @@
                     </pic:cNvPicPr>
                   </pic:nvPicPr>
                   <pic:blipFill>
-                    <a:blip r:embed="rId26"/>
+                    <a:blip r:embed="rId27"/>
                     <a:srcRect/>
                     <a:stretch>
                       <a:fillRect/>
@@ -1882,7 +1882,7 @@
                     </pic:cNvPicPr>
                   </pic:nvPicPr>
                   <pic:blipFill>
-                    <a:blip r:embed="rId27"/>
+                    <a:blip r:embed="rId28"/>
                     <a:srcRect/>
                     <a:stretch>
                       <a:fillRect/>
@@ -1911,6 +1911,1987 @@
         </w:drawing>
       </w:r>
     </w:p>
+    <w:p>
+      <w:pPr>
+        <w:rPr>
+          <w:b/>
+          <w:color w:val="002060"/>
+        </w:rPr>
+      </w:pPr>
+    </w:p>
+    <w:p>
+      <w:pPr>
+        <w:rPr>
+          <w:b/>
+          <w:color w:val="FF0000"/>
+        </w:rPr>
+      </w:pPr>
+      <w:r>
+        <w:rPr>
+          <w:b/>
+          <w:color w:val="FF0000"/>
+        </w:rPr>
+        <w:t>Find the differences between two branches before merge using below command</w:t>
+      </w:r>
+    </w:p>
+    <w:p>
+      <w:pPr>
+        <w:rPr>
+          <w:b/>
+          <w:color w:val="002060"/>
+        </w:rPr>
+      </w:pPr>
+      <w:r>
+        <w:rPr>
+          <w:b/>
+          <w:color w:val="002060"/>
+        </w:rPr>
+        <w:t>git diff &lt;branch1&gt; &lt;branch2&gt;</w:t>
+      </w:r>
+    </w:p>
+    <w:p>
+      <w:pPr>
+        <w:rPr>
+          <w:b/>
+          <w:color w:val="002060"/>
+        </w:rPr>
+      </w:pPr>
+      <w:r>
+        <w:rPr>
+          <w:b/>
+          <w:noProof/>
+          <w:color w:val="002060"/>
+          <w:lang w:eastAsia="en-MY"/>
+        </w:rPr>
+        <w:drawing>
+          <wp:inline distT="0" distB="0" distL="0" distR="0">
+            <wp:extent cx="5731510" cy="3369986"/>
+            <wp:effectExtent l="19050" t="0" r="2540" b="0"/>
+            <wp:docPr id="15" name="Picture 1"/>
+            <wp:cNvGraphicFramePr>
+              <a:graphicFrameLocks xmlns:a="http://schemas.openxmlformats.org/drawingml/2006/main" noChangeAspect="1"/>
+            </wp:cNvGraphicFramePr>
+            <a:graphic xmlns:a="http://schemas.openxmlformats.org/drawingml/2006/main">
+              <a:graphicData uri="http://schemas.openxmlformats.org/drawingml/2006/picture">
+                <pic:pic xmlns:pic="http://schemas.openxmlformats.org/drawingml/2006/picture">
+                  <pic:nvPicPr>
+                    <pic:cNvPr id="0" name="Picture 1"/>
+                    <pic:cNvPicPr>
+                      <a:picLocks noChangeAspect="1" noChangeArrowheads="1"/>
+                    </pic:cNvPicPr>
+                  </pic:nvPicPr>
+                  <pic:blipFill>
+                    <a:blip r:embed="rId29"/>
+                    <a:srcRect/>
+                    <a:stretch>
+                      <a:fillRect/>
+                    </a:stretch>
+                  </pic:blipFill>
+                  <pic:spPr bwMode="auto">
+                    <a:xfrm>
+                      <a:off x="0" y="0"/>
+                      <a:ext cx="5731510" cy="3369986"/>
+                    </a:xfrm>
+                    <a:prstGeom prst="rect">
+                      <a:avLst/>
+                    </a:prstGeom>
+                    <a:noFill/>
+                    <a:ln w="9525">
+                      <a:noFill/>
+                      <a:miter lim="800000"/>
+                      <a:headEnd/>
+                      <a:tailEnd/>
+                    </a:ln>
+                  </pic:spPr>
+                </pic:pic>
+              </a:graphicData>
+            </a:graphic>
+          </wp:inline>
+        </w:drawing>
+      </w:r>
+    </w:p>
+    <w:p>
+      <w:pPr>
+        <w:rPr>
+          <w:b/>
+          <w:color w:val="002060"/>
+        </w:rPr>
+      </w:pPr>
+    </w:p>
+    <w:p>
+      <w:pPr>
+        <w:rPr>
+          <w:b/>
+          <w:color w:val="002060"/>
+        </w:rPr>
+      </w:pPr>
+    </w:p>
+    <w:p>
+      <w:pPr>
+        <w:rPr>
+          <w:b/>
+          <w:color w:val="002060"/>
+        </w:rPr>
+      </w:pPr>
+      <w:r>
+        <w:rPr>
+          <w:b/>
+          <w:noProof/>
+          <w:color w:val="002060"/>
+          <w:lang w:eastAsia="en-MY"/>
+        </w:rPr>
+        <w:drawing>
+          <wp:inline distT="0" distB="0" distL="0" distR="0">
+            <wp:extent cx="5731510" cy="831702"/>
+            <wp:effectExtent l="19050" t="0" r="2540" b="0"/>
+            <wp:docPr id="17" name="Picture 4"/>
+            <wp:cNvGraphicFramePr>
+              <a:graphicFrameLocks xmlns:a="http://schemas.openxmlformats.org/drawingml/2006/main" noChangeAspect="1"/>
+            </wp:cNvGraphicFramePr>
+            <a:graphic xmlns:a="http://schemas.openxmlformats.org/drawingml/2006/main">
+              <a:graphicData uri="http://schemas.openxmlformats.org/drawingml/2006/picture">
+                <pic:pic xmlns:pic="http://schemas.openxmlformats.org/drawingml/2006/picture">
+                  <pic:nvPicPr>
+                    <pic:cNvPr id="0" name="Picture 4"/>
+                    <pic:cNvPicPr>
+                      <a:picLocks noChangeAspect="1" noChangeArrowheads="1"/>
+                    </pic:cNvPicPr>
+                  </pic:nvPicPr>
+                  <pic:blipFill>
+                    <a:blip r:embed="rId30"/>
+                    <a:srcRect/>
+                    <a:stretch>
+                      <a:fillRect/>
+                    </a:stretch>
+                  </pic:blipFill>
+                  <pic:spPr bwMode="auto">
+                    <a:xfrm>
+                      <a:off x="0" y="0"/>
+                      <a:ext cx="5731510" cy="831702"/>
+                    </a:xfrm>
+                    <a:prstGeom prst="rect">
+                      <a:avLst/>
+                    </a:prstGeom>
+                    <a:noFill/>
+                    <a:ln w="9525">
+                      <a:noFill/>
+                      <a:miter lim="800000"/>
+                      <a:headEnd/>
+                      <a:tailEnd/>
+                    </a:ln>
+                  </pic:spPr>
+                </pic:pic>
+              </a:graphicData>
+            </a:graphic>
+          </wp:inline>
+        </w:drawing>
+      </w:r>
+    </w:p>
+    <w:p>
+      <w:pPr>
+        <w:rPr>
+          <w:b/>
+          <w:color w:val="002060"/>
+        </w:rPr>
+      </w:pPr>
+    </w:p>
+    <w:p>
+      <w:pPr>
+        <w:rPr>
+          <w:b/>
+          <w:color w:val="002060"/>
+        </w:rPr>
+      </w:pPr>
+    </w:p>
+    <w:p>
+      <w:pPr>
+        <w:rPr>
+          <w:b/>
+          <w:color w:val="002060"/>
+        </w:rPr>
+      </w:pPr>
+      <w:r>
+        <w:rPr>
+          <w:b/>
+          <w:color w:val="002060"/>
+        </w:rPr>
+        <w:lastRenderedPageBreak/>
+        <w:t xml:space="preserve">Git delete </w:t>
+      </w:r>
+      <w:proofErr w:type="spellStart"/>
+      <w:r>
+        <w:rPr>
+          <w:b/>
+          <w:color w:val="002060"/>
+        </w:rPr>
+        <w:t>brach</w:t>
+      </w:r>
+      <w:proofErr w:type="spellEnd"/>
+      <w:r>
+        <w:rPr>
+          <w:b/>
+          <w:color w:val="002060"/>
+        </w:rPr>
+        <w:t>:</w:t>
+      </w:r>
+    </w:p>
+    <w:p>
+      <w:pPr>
+        <w:rPr>
+          <w:b/>
+          <w:color w:val="002060"/>
+        </w:rPr>
+      </w:pPr>
+      <w:r>
+        <w:rPr>
+          <w:b/>
+          <w:noProof/>
+          <w:color w:val="002060"/>
+          <w:lang w:eastAsia="en-MY"/>
+        </w:rPr>
+        <w:drawing>
+          <wp:inline distT="0" distB="0" distL="0" distR="0">
+            <wp:extent cx="5731510" cy="2443937"/>
+            <wp:effectExtent l="19050" t="0" r="2540" b="0"/>
+            <wp:docPr id="18" name="Picture 7"/>
+            <wp:cNvGraphicFramePr>
+              <a:graphicFrameLocks xmlns:a="http://schemas.openxmlformats.org/drawingml/2006/main" noChangeAspect="1"/>
+            </wp:cNvGraphicFramePr>
+            <a:graphic xmlns:a="http://schemas.openxmlformats.org/drawingml/2006/main">
+              <a:graphicData uri="http://schemas.openxmlformats.org/drawingml/2006/picture">
+                <pic:pic xmlns:pic="http://schemas.openxmlformats.org/drawingml/2006/picture">
+                  <pic:nvPicPr>
+                    <pic:cNvPr id="0" name="Picture 7"/>
+                    <pic:cNvPicPr>
+                      <a:picLocks noChangeAspect="1" noChangeArrowheads="1"/>
+                    </pic:cNvPicPr>
+                  </pic:nvPicPr>
+                  <pic:blipFill>
+                    <a:blip r:embed="rId31"/>
+                    <a:srcRect/>
+                    <a:stretch>
+                      <a:fillRect/>
+                    </a:stretch>
+                  </pic:blipFill>
+                  <pic:spPr bwMode="auto">
+                    <a:xfrm>
+                      <a:off x="0" y="0"/>
+                      <a:ext cx="5731510" cy="2443937"/>
+                    </a:xfrm>
+                    <a:prstGeom prst="rect">
+                      <a:avLst/>
+                    </a:prstGeom>
+                    <a:noFill/>
+                    <a:ln w="9525">
+                      <a:noFill/>
+                      <a:miter lim="800000"/>
+                      <a:headEnd/>
+                      <a:tailEnd/>
+                    </a:ln>
+                  </pic:spPr>
+                </pic:pic>
+              </a:graphicData>
+            </a:graphic>
+          </wp:inline>
+        </w:drawing>
+      </w:r>
+    </w:p>
+    <w:p>
+      <w:pPr>
+        <w:rPr>
+          <w:b/>
+          <w:color w:val="002060"/>
+        </w:rPr>
+      </w:pPr>
+    </w:p>
+    <w:p>
+      <w:pPr>
+        <w:rPr>
+          <w:b/>
+          <w:color w:val="002060"/>
+        </w:rPr>
+      </w:pPr>
+      <w:r>
+        <w:rPr>
+          <w:b/>
+          <w:color w:val="002060"/>
+        </w:rPr>
+        <w:t>Git Pull &amp; Fetch:</w:t>
+      </w:r>
+    </w:p>
+    <w:p>
+      <w:pPr>
+        <w:rPr>
+          <w:b/>
+          <w:color w:val="002060"/>
+        </w:rPr>
+      </w:pPr>
+      <w:r>
+        <w:rPr>
+          <w:b/>
+          <w:color w:val="002060"/>
+        </w:rPr>
+        <w:t>in simplest terms gi</w:t>
+      </w:r>
+      <w:r>
+        <w:rPr>
+          <w:b/>
+          <w:color w:val="002060"/>
+        </w:rPr>
+        <w:t xml:space="preserve">t pull --&gt; git fetch + git merge. </w:t>
+      </w:r>
+    </w:p>
+    <w:p>
+      <w:pPr>
+        <w:rPr>
+          <w:b/>
+          <w:color w:val="002060"/>
+        </w:rPr>
+      </w:pPr>
+      <w:r>
+        <w:rPr>
+          <w:b/>
+          <w:color w:val="002060"/>
+        </w:rPr>
+        <w:t xml:space="preserve">Git </w:t>
+      </w:r>
+      <w:r>
+        <w:rPr>
+          <w:b/>
+          <w:color w:val="002060"/>
+        </w:rPr>
+        <w:t xml:space="preserve">Pull brings local branch </w:t>
+      </w:r>
+      <w:proofErr w:type="spellStart"/>
+      <w:r>
+        <w:rPr>
+          <w:b/>
+          <w:color w:val="002060"/>
+        </w:rPr>
+        <w:t>upto</w:t>
+      </w:r>
+      <w:proofErr w:type="spellEnd"/>
+      <w:r>
+        <w:rPr>
+          <w:b/>
+          <w:color w:val="002060"/>
+        </w:rPr>
+        <w:t xml:space="preserve"> date whereas  f</w:t>
+      </w:r>
+      <w:r>
+        <w:rPr>
+          <w:b/>
+          <w:color w:val="002060"/>
+        </w:rPr>
+        <w:t>etch, Git gathers any commits from the target branch that do not exist in your current branch and </w:t>
+      </w:r>
+      <w:r>
+        <w:rPr>
+          <w:bCs/>
+          <w:color w:val="002060"/>
+        </w:rPr>
+        <w:t>stores them in your local repository</w:t>
+      </w:r>
+      <w:r>
+        <w:rPr>
+          <w:b/>
+          <w:color w:val="002060"/>
+        </w:rPr>
+        <w:t>. However, </w:t>
+      </w:r>
+      <w:r>
+        <w:rPr>
+          <w:bCs/>
+          <w:color w:val="002060"/>
+        </w:rPr>
+        <w:t>it does not merge them with your current branch</w:t>
+      </w:r>
+      <w:r>
+        <w:rPr>
+          <w:b/>
+          <w:color w:val="002060"/>
+        </w:rPr>
+        <w:t>. This is particularly useful if you need to keep your repository up to date, but are working on something that might break if you update your files. To integrate the commits into your master branch, you use merge.</w:t>
+      </w:r>
+    </w:p>
+    <w:p>
+      <w:pPr>
+        <w:rPr>
+          <w:b/>
+          <w:color w:val="002060"/>
+        </w:rPr>
+      </w:pPr>
+      <w:r>
+        <w:rPr>
+          <w:b/>
+          <w:noProof/>
+          <w:color w:val="002060"/>
+          <w:lang w:eastAsia="en-MY"/>
+        </w:rPr>
+        <w:drawing>
+          <wp:inline distT="0" distB="0" distL="0" distR="0">
+            <wp:extent cx="5731510" cy="2401377"/>
+            <wp:effectExtent l="19050" t="0" r="2540" b="0"/>
+            <wp:docPr id="20" name="Picture 1"/>
+            <wp:cNvGraphicFramePr>
+              <a:graphicFrameLocks xmlns:a="http://schemas.openxmlformats.org/drawingml/2006/main" noChangeAspect="1"/>
+            </wp:cNvGraphicFramePr>
+            <a:graphic xmlns:a="http://schemas.openxmlformats.org/drawingml/2006/main">
+              <a:graphicData uri="http://schemas.openxmlformats.org/drawingml/2006/picture">
+                <pic:pic xmlns:pic="http://schemas.openxmlformats.org/drawingml/2006/picture">
+                  <pic:nvPicPr>
+                    <pic:cNvPr id="0" name="Picture 1"/>
+                    <pic:cNvPicPr>
+                      <a:picLocks noChangeAspect="1" noChangeArrowheads="1"/>
+                    </pic:cNvPicPr>
+                  </pic:nvPicPr>
+                  <pic:blipFill>
+                    <a:blip r:embed="rId32"/>
+                    <a:srcRect/>
+                    <a:stretch>
+                      <a:fillRect/>
+                    </a:stretch>
+                  </pic:blipFill>
+                  <pic:spPr bwMode="auto">
+                    <a:xfrm>
+                      <a:off x="0" y="0"/>
+                      <a:ext cx="5731510" cy="2401377"/>
+                    </a:xfrm>
+                    <a:prstGeom prst="rect">
+                      <a:avLst/>
+                    </a:prstGeom>
+                    <a:noFill/>
+                    <a:ln w="9525">
+                      <a:noFill/>
+                      <a:miter lim="800000"/>
+                      <a:headEnd/>
+                      <a:tailEnd/>
+                    </a:ln>
+                  </pic:spPr>
+                </pic:pic>
+              </a:graphicData>
+            </a:graphic>
+          </wp:inline>
+        </w:drawing>
+      </w:r>
+    </w:p>
+    <w:p>
+      <w:pPr>
+        <w:rPr>
+          <w:b/>
+          <w:color w:val="002060"/>
+        </w:rPr>
+      </w:pPr>
+    </w:p>
+    <w:p>
+      <w:pPr>
+        <w:rPr>
+          <w:b/>
+          <w:color w:val="002060"/>
+        </w:rPr>
+      </w:pPr>
+    </w:p>
+    <w:p>
+      <w:pPr>
+        <w:rPr>
+          <w:b/>
+          <w:color w:val="002060"/>
+        </w:rPr>
+      </w:pPr>
+    </w:p>
+    <w:p>
+      <w:pPr>
+        <w:rPr>
+          <w:b/>
+          <w:color w:val="002060"/>
+        </w:rPr>
+      </w:pPr>
+    </w:p>
+    <w:p>
+      <w:pPr>
+        <w:rPr>
+          <w:b/>
+          <w:color w:val="002060"/>
+        </w:rPr>
+      </w:pPr>
+      <w:r>
+        <w:rPr>
+          <w:b/>
+          <w:noProof/>
+          <w:color w:val="002060"/>
+          <w:lang w:eastAsia="en-MY"/>
+        </w:rPr>
+        <w:lastRenderedPageBreak/>
+        <w:drawing>
+          <wp:inline distT="0" distB="0" distL="0" distR="0">
+            <wp:extent cx="5695950" cy="1133475"/>
+            <wp:effectExtent l="19050" t="0" r="0" b="0"/>
+            <wp:docPr id="21" name="Picture 4"/>
+            <wp:cNvGraphicFramePr>
+              <a:graphicFrameLocks xmlns:a="http://schemas.openxmlformats.org/drawingml/2006/main" noChangeAspect="1"/>
+            </wp:cNvGraphicFramePr>
+            <a:graphic xmlns:a="http://schemas.openxmlformats.org/drawingml/2006/main">
+              <a:graphicData uri="http://schemas.openxmlformats.org/drawingml/2006/picture">
+                <pic:pic xmlns:pic="http://schemas.openxmlformats.org/drawingml/2006/picture">
+                  <pic:nvPicPr>
+                    <pic:cNvPr id="0" name="Picture 4"/>
+                    <pic:cNvPicPr>
+                      <a:picLocks noChangeAspect="1" noChangeArrowheads="1"/>
+                    </pic:cNvPicPr>
+                  </pic:nvPicPr>
+                  <pic:blipFill>
+                    <a:blip r:embed="rId33"/>
+                    <a:srcRect/>
+                    <a:stretch>
+                      <a:fillRect/>
+                    </a:stretch>
+                  </pic:blipFill>
+                  <pic:spPr bwMode="auto">
+                    <a:xfrm>
+                      <a:off x="0" y="0"/>
+                      <a:ext cx="5695950" cy="1133475"/>
+                    </a:xfrm>
+                    <a:prstGeom prst="rect">
+                      <a:avLst/>
+                    </a:prstGeom>
+                    <a:noFill/>
+                    <a:ln w="9525">
+                      <a:noFill/>
+                      <a:miter lim="800000"/>
+                      <a:headEnd/>
+                      <a:tailEnd/>
+                    </a:ln>
+                  </pic:spPr>
+                </pic:pic>
+              </a:graphicData>
+            </a:graphic>
+          </wp:inline>
+        </w:drawing>
+      </w:r>
+    </w:p>
+    <w:p>
+      <w:pPr>
+        <w:rPr>
+          <w:b/>
+          <w:color w:val="002060"/>
+        </w:rPr>
+      </w:pPr>
+    </w:p>
+    <w:p>
+      <w:pPr>
+        <w:rPr>
+          <w:b/>
+          <w:color w:val="002060"/>
+        </w:rPr>
+      </w:pPr>
+      <w:r>
+        <w:rPr>
+          <w:b/>
+          <w:noProof/>
+          <w:color w:val="002060"/>
+          <w:lang w:eastAsia="en-MY"/>
+        </w:rPr>
+        <w:drawing>
+          <wp:inline distT="0" distB="0" distL="0" distR="0">
+            <wp:extent cx="5731510" cy="1579012"/>
+            <wp:effectExtent l="19050" t="0" r="2540" b="0"/>
+            <wp:docPr id="23" name="Picture 7"/>
+            <wp:cNvGraphicFramePr>
+              <a:graphicFrameLocks xmlns:a="http://schemas.openxmlformats.org/drawingml/2006/main" noChangeAspect="1"/>
+            </wp:cNvGraphicFramePr>
+            <a:graphic xmlns:a="http://schemas.openxmlformats.org/drawingml/2006/main">
+              <a:graphicData uri="http://schemas.openxmlformats.org/drawingml/2006/picture">
+                <pic:pic xmlns:pic="http://schemas.openxmlformats.org/drawingml/2006/picture">
+                  <pic:nvPicPr>
+                    <pic:cNvPr id="0" name="Picture 7"/>
+                    <pic:cNvPicPr>
+                      <a:picLocks noChangeAspect="1" noChangeArrowheads="1"/>
+                    </pic:cNvPicPr>
+                  </pic:nvPicPr>
+                  <pic:blipFill>
+                    <a:blip r:embed="rId34"/>
+                    <a:srcRect/>
+                    <a:stretch>
+                      <a:fillRect/>
+                    </a:stretch>
+                  </pic:blipFill>
+                  <pic:spPr bwMode="auto">
+                    <a:xfrm>
+                      <a:off x="0" y="0"/>
+                      <a:ext cx="5731510" cy="1579012"/>
+                    </a:xfrm>
+                    <a:prstGeom prst="rect">
+                      <a:avLst/>
+                    </a:prstGeom>
+                    <a:noFill/>
+                    <a:ln w="9525">
+                      <a:noFill/>
+                      <a:miter lim="800000"/>
+                      <a:headEnd/>
+                      <a:tailEnd/>
+                    </a:ln>
+                  </pic:spPr>
+                </pic:pic>
+              </a:graphicData>
+            </a:graphic>
+          </wp:inline>
+        </w:drawing>
+      </w:r>
+    </w:p>
+    <w:p>
+      <w:pPr>
+        <w:rPr>
+          <w:b/>
+          <w:color w:val="002060"/>
+        </w:rPr>
+      </w:pPr>
+    </w:p>
+    <w:p>
+      <w:pPr>
+        <w:rPr>
+          <w:b/>
+          <w:color w:val="002060"/>
+        </w:rPr>
+      </w:pPr>
+      <w:r>
+        <w:rPr>
+          <w:b/>
+          <w:color w:val="002060"/>
+        </w:rPr>
+        <w:t>In order to invoke changes of origin after fetch, need to merge  with master</w:t>
+      </w:r>
+    </w:p>
+    <w:p>
+      <w:pPr>
+        <w:rPr>
+          <w:b/>
+          <w:color w:val="002060"/>
+        </w:rPr>
+      </w:pPr>
+      <w:r>
+        <w:rPr>
+          <w:b/>
+          <w:noProof/>
+          <w:color w:val="002060"/>
+          <w:lang w:eastAsia="en-MY"/>
+        </w:rPr>
+        <w:drawing>
+          <wp:inline distT="0" distB="0" distL="0" distR="0">
+            <wp:extent cx="5731510" cy="1281161"/>
+            <wp:effectExtent l="19050" t="0" r="2540" b="0"/>
+            <wp:docPr id="24" name="Picture 10"/>
+            <wp:cNvGraphicFramePr>
+              <a:graphicFrameLocks xmlns:a="http://schemas.openxmlformats.org/drawingml/2006/main" noChangeAspect="1"/>
+            </wp:cNvGraphicFramePr>
+            <a:graphic xmlns:a="http://schemas.openxmlformats.org/drawingml/2006/main">
+              <a:graphicData uri="http://schemas.openxmlformats.org/drawingml/2006/picture">
+                <pic:pic xmlns:pic="http://schemas.openxmlformats.org/drawingml/2006/picture">
+                  <pic:nvPicPr>
+                    <pic:cNvPr id="0" name="Picture 10"/>
+                    <pic:cNvPicPr>
+                      <a:picLocks noChangeAspect="1" noChangeArrowheads="1"/>
+                    </pic:cNvPicPr>
+                  </pic:nvPicPr>
+                  <pic:blipFill>
+                    <a:blip r:embed="rId35"/>
+                    <a:srcRect/>
+                    <a:stretch>
+                      <a:fillRect/>
+                    </a:stretch>
+                  </pic:blipFill>
+                  <pic:spPr bwMode="auto">
+                    <a:xfrm>
+                      <a:off x="0" y="0"/>
+                      <a:ext cx="5731510" cy="1281161"/>
+                    </a:xfrm>
+                    <a:prstGeom prst="rect">
+                      <a:avLst/>
+                    </a:prstGeom>
+                    <a:noFill/>
+                    <a:ln w="9525">
+                      <a:noFill/>
+                      <a:miter lim="800000"/>
+                      <a:headEnd/>
+                      <a:tailEnd/>
+                    </a:ln>
+                  </pic:spPr>
+                </pic:pic>
+              </a:graphicData>
+            </a:graphic>
+          </wp:inline>
+        </w:drawing>
+      </w:r>
+    </w:p>
+    <w:p>
+      <w:pPr>
+        <w:rPr>
+          <w:b/>
+          <w:color w:val="002060"/>
+        </w:rPr>
+      </w:pPr>
+    </w:p>
+    <w:p>
+      <w:pPr>
+        <w:rPr>
+          <w:b/>
+          <w:color w:val="002060"/>
+        </w:rPr>
+      </w:pPr>
+    </w:p>
+    <w:p>
+      <w:pPr>
+        <w:rPr>
+          <w:b/>
+          <w:color w:val="002060"/>
+        </w:rPr>
+      </w:pPr>
+    </w:p>
+    <w:p>
+      <w:pPr>
+        <w:rPr>
+          <w:b/>
+          <w:color w:val="002060"/>
+        </w:rPr>
+      </w:pPr>
+    </w:p>
+    <w:p>
+      <w:pPr>
+        <w:rPr>
+          <w:b/>
+          <w:color w:val="002060"/>
+        </w:rPr>
+      </w:pPr>
+    </w:p>
+    <w:p>
+      <w:pPr>
+        <w:rPr>
+          <w:b/>
+          <w:color w:val="002060"/>
+        </w:rPr>
+      </w:pPr>
+    </w:p>
+    <w:p>
+      <w:pPr>
+        <w:rPr>
+          <w:b/>
+          <w:color w:val="002060"/>
+        </w:rPr>
+      </w:pPr>
+    </w:p>
+    <w:p>
+      <w:pPr>
+        <w:rPr>
+          <w:b/>
+          <w:color w:val="002060"/>
+        </w:rPr>
+      </w:pPr>
+    </w:p>
+    <w:p>
+      <w:pPr>
+        <w:rPr>
+          <w:b/>
+          <w:color w:val="002060"/>
+        </w:rPr>
+      </w:pPr>
+    </w:p>
+    <w:p>
+      <w:pPr>
+        <w:rPr>
+          <w:b/>
+          <w:color w:val="002060"/>
+        </w:rPr>
+      </w:pPr>
+    </w:p>
+    <w:p>
+      <w:pPr>
+        <w:rPr>
+          <w:b/>
+          <w:color w:val="002060"/>
+        </w:rPr>
+      </w:pPr>
+    </w:p>
+    <w:p>
+      <w:pPr>
+        <w:rPr>
+          <w:b/>
+          <w:color w:val="002060"/>
+        </w:rPr>
+      </w:pPr>
+      <w:r>
+        <w:rPr>
+          <w:b/>
+          <w:color w:val="002060"/>
+        </w:rPr>
+        <w:lastRenderedPageBreak/>
+        <w:t>Git Tag:</w:t>
+      </w:r>
+    </w:p>
+    <w:p>
+      <w:pPr>
+        <w:rPr>
+          <w:b/>
+          <w:color w:val="002060"/>
+        </w:rPr>
+      </w:pPr>
+      <w:r>
+        <w:rPr>
+          <w:b/>
+          <w:color w:val="002060"/>
+        </w:rPr>
+        <w:t>Tag in Git refers to creating specific point s in history for repo. In common how we mark the release points v1.0, v1.1</w:t>
+      </w:r>
+    </w:p>
+    <w:p>
+      <w:pPr>
+        <w:rPr>
+          <w:b/>
+          <w:color w:val="002060"/>
+        </w:rPr>
+      </w:pPr>
+      <w:r>
+        <w:rPr>
+          <w:b/>
+          <w:color w:val="002060"/>
+        </w:rPr>
+        <w:t>checkout a branch  where you want to create a tag.</w:t>
+      </w:r>
+    </w:p>
+    <w:p>
+      <w:pPr>
+        <w:rPr>
+          <w:b/>
+          <w:color w:val="002060"/>
+        </w:rPr>
+      </w:pPr>
+      <w:r>
+        <w:rPr>
+          <w:b/>
+          <w:color w:val="002060"/>
+        </w:rPr>
+        <w:t>Tags are 2 types:</w:t>
+      </w:r>
+    </w:p>
+    <w:p>
+      <w:pPr>
+        <w:pStyle w:val="ListParagraph"/>
+        <w:numPr>
+          <w:ilvl w:val="0"/>
+          <w:numId w:val="1"/>
+        </w:numPr>
+        <w:rPr>
+          <w:b/>
+          <w:color w:val="002060"/>
+        </w:rPr>
+      </w:pPr>
+      <w:r>
+        <w:rPr>
+          <w:b/>
+          <w:color w:val="002060"/>
+        </w:rPr>
+        <w:t>Light Weight Tag</w:t>
+      </w:r>
+    </w:p>
+    <w:p>
+      <w:pPr>
+        <w:pStyle w:val="ListParagraph"/>
+        <w:numPr>
+          <w:ilvl w:val="0"/>
+          <w:numId w:val="1"/>
+        </w:numPr>
+        <w:rPr>
+          <w:b/>
+          <w:color w:val="002060"/>
+        </w:rPr>
+      </w:pPr>
+      <w:r>
+        <w:rPr>
+          <w:b/>
+          <w:color w:val="002060"/>
+        </w:rPr>
+        <w:t>Annotated Tag</w:t>
+      </w:r>
+    </w:p>
+    <w:p>
+      <w:pPr>
+        <w:rPr>
+          <w:b/>
+          <w:color w:val="002060"/>
+        </w:rPr>
+      </w:pPr>
+      <w:r>
+        <w:rPr>
+          <w:b/>
+          <w:color w:val="002060"/>
+        </w:rPr>
+        <w:t>In annotated tag, we can provide message which gives information about the tag</w:t>
+      </w:r>
+    </w:p>
+    <w:p>
+      <w:pPr>
+        <w:rPr>
+          <w:b/>
+          <w:color w:val="002060"/>
+        </w:rPr>
+      </w:pPr>
+      <w:r>
+        <w:rPr>
+          <w:b/>
+          <w:noProof/>
+          <w:color w:val="002060"/>
+          <w:lang w:eastAsia="en-MY"/>
+        </w:rPr>
+        <w:drawing>
+          <wp:inline distT="0" distB="0" distL="0" distR="0">
+            <wp:extent cx="5731510" cy="1766433"/>
+            <wp:effectExtent l="19050" t="0" r="2540" b="0"/>
+            <wp:docPr id="35" name="Picture 13"/>
+            <wp:cNvGraphicFramePr>
+              <a:graphicFrameLocks xmlns:a="http://schemas.openxmlformats.org/drawingml/2006/main" noChangeAspect="1"/>
+            </wp:cNvGraphicFramePr>
+            <a:graphic xmlns:a="http://schemas.openxmlformats.org/drawingml/2006/main">
+              <a:graphicData uri="http://schemas.openxmlformats.org/drawingml/2006/picture">
+                <pic:pic xmlns:pic="http://schemas.openxmlformats.org/drawingml/2006/picture">
+                  <pic:nvPicPr>
+                    <pic:cNvPr id="0" name="Picture 13"/>
+                    <pic:cNvPicPr>
+                      <a:picLocks noChangeAspect="1" noChangeArrowheads="1"/>
+                    </pic:cNvPicPr>
+                  </pic:nvPicPr>
+                  <pic:blipFill>
+                    <a:blip r:embed="rId36"/>
+                    <a:srcRect/>
+                    <a:stretch>
+                      <a:fillRect/>
+                    </a:stretch>
+                  </pic:blipFill>
+                  <pic:spPr bwMode="auto">
+                    <a:xfrm>
+                      <a:off x="0" y="0"/>
+                      <a:ext cx="5731510" cy="1766433"/>
+                    </a:xfrm>
+                    <a:prstGeom prst="rect">
+                      <a:avLst/>
+                    </a:prstGeom>
+                    <a:noFill/>
+                    <a:ln w="9525">
+                      <a:noFill/>
+                      <a:miter lim="800000"/>
+                      <a:headEnd/>
+                      <a:tailEnd/>
+                    </a:ln>
+                  </pic:spPr>
+                </pic:pic>
+              </a:graphicData>
+            </a:graphic>
+          </wp:inline>
+        </w:drawing>
+      </w:r>
+    </w:p>
+    <w:p>
+      <w:pPr>
+        <w:rPr>
+          <w:b/>
+          <w:color w:val="002060"/>
+        </w:rPr>
+      </w:pPr>
+    </w:p>
+    <w:p>
+      <w:pPr>
+        <w:rPr>
+          <w:b/>
+          <w:color w:val="002060"/>
+        </w:rPr>
+      </w:pPr>
+      <w:r>
+        <w:rPr>
+          <w:b/>
+          <w:color w:val="002060"/>
+        </w:rPr>
+        <w:t>Annotated Tag</w:t>
+      </w:r>
+    </w:p>
+    <w:p>
+      <w:pPr>
+        <w:rPr>
+          <w:b/>
+          <w:color w:val="002060"/>
+        </w:rPr>
+      </w:pPr>
+      <w:r>
+        <w:rPr>
+          <w:b/>
+          <w:noProof/>
+          <w:color w:val="002060"/>
+          <w:lang w:eastAsia="en-MY"/>
+        </w:rPr>
+        <w:drawing>
+          <wp:inline distT="0" distB="0" distL="0" distR="0">
+            <wp:extent cx="5695950" cy="723900"/>
+            <wp:effectExtent l="19050" t="0" r="0" b="0"/>
+            <wp:docPr id="36" name="Picture 16"/>
+            <wp:cNvGraphicFramePr>
+              <a:graphicFrameLocks xmlns:a="http://schemas.openxmlformats.org/drawingml/2006/main" noChangeAspect="1"/>
+            </wp:cNvGraphicFramePr>
+            <a:graphic xmlns:a="http://schemas.openxmlformats.org/drawingml/2006/main">
+              <a:graphicData uri="http://schemas.openxmlformats.org/drawingml/2006/picture">
+                <pic:pic xmlns:pic="http://schemas.openxmlformats.org/drawingml/2006/picture">
+                  <pic:nvPicPr>
+                    <pic:cNvPr id="0" name="Picture 16"/>
+                    <pic:cNvPicPr>
+                      <a:picLocks noChangeAspect="1" noChangeArrowheads="1"/>
+                    </pic:cNvPicPr>
+                  </pic:nvPicPr>
+                  <pic:blipFill>
+                    <a:blip r:embed="rId37"/>
+                    <a:srcRect/>
+                    <a:stretch>
+                      <a:fillRect/>
+                    </a:stretch>
+                  </pic:blipFill>
+                  <pic:spPr bwMode="auto">
+                    <a:xfrm>
+                      <a:off x="0" y="0"/>
+                      <a:ext cx="5695950" cy="723900"/>
+                    </a:xfrm>
+                    <a:prstGeom prst="rect">
+                      <a:avLst/>
+                    </a:prstGeom>
+                    <a:noFill/>
+                    <a:ln w="9525">
+                      <a:noFill/>
+                      <a:miter lim="800000"/>
+                      <a:headEnd/>
+                      <a:tailEnd/>
+                    </a:ln>
+                  </pic:spPr>
+                </pic:pic>
+              </a:graphicData>
+            </a:graphic>
+          </wp:inline>
+        </w:drawing>
+      </w:r>
+    </w:p>
+    <w:p>
+      <w:pPr>
+        <w:rPr>
+          <w:b/>
+          <w:color w:val="002060"/>
+        </w:rPr>
+      </w:pPr>
+      <w:r>
+        <w:rPr>
+          <w:b/>
+          <w:color w:val="002060"/>
+        </w:rPr>
+        <w:t>Show/Display Tags</w:t>
+      </w:r>
+    </w:p>
+    <w:p>
+      <w:pPr>
+        <w:rPr>
+          <w:b/>
+          <w:color w:val="002060"/>
+        </w:rPr>
+      </w:pPr>
+      <w:r>
+        <w:rPr>
+          <w:b/>
+          <w:noProof/>
+          <w:color w:val="002060"/>
+          <w:lang w:eastAsia="en-MY"/>
+        </w:rPr>
+        <w:lastRenderedPageBreak/>
+        <w:drawing>
+          <wp:inline distT="0" distB="0" distL="0" distR="0">
+            <wp:extent cx="5731510" cy="3002220"/>
+            <wp:effectExtent l="19050" t="0" r="2540" b="0"/>
+            <wp:docPr id="38" name="Picture 19"/>
+            <wp:cNvGraphicFramePr>
+              <a:graphicFrameLocks xmlns:a="http://schemas.openxmlformats.org/drawingml/2006/main" noChangeAspect="1"/>
+            </wp:cNvGraphicFramePr>
+            <a:graphic xmlns:a="http://schemas.openxmlformats.org/drawingml/2006/main">
+              <a:graphicData uri="http://schemas.openxmlformats.org/drawingml/2006/picture">
+                <pic:pic xmlns:pic="http://schemas.openxmlformats.org/drawingml/2006/picture">
+                  <pic:nvPicPr>
+                    <pic:cNvPr id="0" name="Picture 19"/>
+                    <pic:cNvPicPr>
+                      <a:picLocks noChangeAspect="1" noChangeArrowheads="1"/>
+                    </pic:cNvPicPr>
+                  </pic:nvPicPr>
+                  <pic:blipFill>
+                    <a:blip r:embed="rId38"/>
+                    <a:srcRect/>
+                    <a:stretch>
+                      <a:fillRect/>
+                    </a:stretch>
+                  </pic:blipFill>
+                  <pic:spPr bwMode="auto">
+                    <a:xfrm>
+                      <a:off x="0" y="0"/>
+                      <a:ext cx="5731510" cy="3002220"/>
+                    </a:xfrm>
+                    <a:prstGeom prst="rect">
+                      <a:avLst/>
+                    </a:prstGeom>
+                    <a:noFill/>
+                    <a:ln w="9525">
+                      <a:noFill/>
+                      <a:miter lim="800000"/>
+                      <a:headEnd/>
+                      <a:tailEnd/>
+                    </a:ln>
+                  </pic:spPr>
+                </pic:pic>
+              </a:graphicData>
+            </a:graphic>
+          </wp:inline>
+        </w:drawing>
+      </w:r>
+    </w:p>
+    <w:p>
+      <w:pPr>
+        <w:rPr>
+          <w:b/>
+          <w:color w:val="002060"/>
+        </w:rPr>
+      </w:pPr>
+    </w:p>
+    <w:p>
+      <w:pPr>
+        <w:rPr>
+          <w:b/>
+          <w:color w:val="002060"/>
+        </w:rPr>
+      </w:pPr>
+      <w:r>
+        <w:rPr>
+          <w:b/>
+          <w:color w:val="002060"/>
+        </w:rPr>
+        <w:t xml:space="preserve">By default Tag created on the last commit on the </w:t>
+      </w:r>
+      <w:proofErr w:type="spellStart"/>
+      <w:r>
+        <w:rPr>
+          <w:b/>
+          <w:color w:val="002060"/>
+        </w:rPr>
+        <w:t>bracnh</w:t>
+      </w:r>
+      <w:proofErr w:type="spellEnd"/>
+    </w:p>
+    <w:p>
+      <w:pPr>
+        <w:rPr>
+          <w:b/>
+          <w:color w:val="002060"/>
+        </w:rPr>
+      </w:pPr>
+      <w:r>
+        <w:rPr>
+          <w:b/>
+          <w:noProof/>
+          <w:color w:val="002060"/>
+          <w:lang w:eastAsia="en-MY"/>
+        </w:rPr>
+        <w:drawing>
+          <wp:inline distT="0" distB="0" distL="0" distR="0">
+            <wp:extent cx="5731510" cy="710953"/>
+            <wp:effectExtent l="19050" t="0" r="2540" b="0"/>
+            <wp:docPr id="39" name="Picture 22"/>
+            <wp:cNvGraphicFramePr>
+              <a:graphicFrameLocks xmlns:a="http://schemas.openxmlformats.org/drawingml/2006/main" noChangeAspect="1"/>
+            </wp:cNvGraphicFramePr>
+            <a:graphic xmlns:a="http://schemas.openxmlformats.org/drawingml/2006/main">
+              <a:graphicData uri="http://schemas.openxmlformats.org/drawingml/2006/picture">
+                <pic:pic xmlns:pic="http://schemas.openxmlformats.org/drawingml/2006/picture">
+                  <pic:nvPicPr>
+                    <pic:cNvPr id="0" name="Picture 22"/>
+                    <pic:cNvPicPr>
+                      <a:picLocks noChangeAspect="1" noChangeArrowheads="1"/>
+                    </pic:cNvPicPr>
+                  </pic:nvPicPr>
+                  <pic:blipFill>
+                    <a:blip r:embed="rId39"/>
+                    <a:srcRect/>
+                    <a:stretch>
+                      <a:fillRect/>
+                    </a:stretch>
+                  </pic:blipFill>
+                  <pic:spPr bwMode="auto">
+                    <a:xfrm>
+                      <a:off x="0" y="0"/>
+                      <a:ext cx="5731510" cy="710953"/>
+                    </a:xfrm>
+                    <a:prstGeom prst="rect">
+                      <a:avLst/>
+                    </a:prstGeom>
+                    <a:noFill/>
+                    <a:ln w="9525">
+                      <a:noFill/>
+                      <a:miter lim="800000"/>
+                      <a:headEnd/>
+                      <a:tailEnd/>
+                    </a:ln>
+                  </pic:spPr>
+                </pic:pic>
+              </a:graphicData>
+            </a:graphic>
+          </wp:inline>
+        </w:drawing>
+      </w:r>
+    </w:p>
+    <w:p>
+      <w:pPr>
+        <w:rPr>
+          <w:b/>
+          <w:color w:val="002060"/>
+        </w:rPr>
+      </w:pPr>
+    </w:p>
+    <w:p>
+      <w:pPr>
+        <w:rPr>
+          <w:b/>
+          <w:color w:val="002060"/>
+        </w:rPr>
+      </w:pPr>
+      <w:r>
+        <w:rPr>
+          <w:b/>
+          <w:color w:val="002060"/>
+        </w:rPr>
+        <w:t>On my sample project have 0 releases</w:t>
+      </w:r>
+    </w:p>
+    <w:p>
+      <w:pPr>
+        <w:rPr>
+          <w:b/>
+          <w:color w:val="002060"/>
+        </w:rPr>
+      </w:pPr>
+      <w:r>
+        <w:rPr>
+          <w:b/>
+          <w:noProof/>
+          <w:color w:val="002060"/>
+          <w:lang w:eastAsia="en-MY"/>
+        </w:rPr>
+        <w:drawing>
+          <wp:inline distT="0" distB="0" distL="0" distR="0">
+            <wp:extent cx="5731510" cy="2189846"/>
+            <wp:effectExtent l="19050" t="0" r="2540" b="0"/>
+            <wp:docPr id="41" name="Picture 25"/>
+            <wp:cNvGraphicFramePr>
+              <a:graphicFrameLocks xmlns:a="http://schemas.openxmlformats.org/drawingml/2006/main" noChangeAspect="1"/>
+            </wp:cNvGraphicFramePr>
+            <a:graphic xmlns:a="http://schemas.openxmlformats.org/drawingml/2006/main">
+              <a:graphicData uri="http://schemas.openxmlformats.org/drawingml/2006/picture">
+                <pic:pic xmlns:pic="http://schemas.openxmlformats.org/drawingml/2006/picture">
+                  <pic:nvPicPr>
+                    <pic:cNvPr id="0" name="Picture 25"/>
+                    <pic:cNvPicPr>
+                      <a:picLocks noChangeAspect="1" noChangeArrowheads="1"/>
+                    </pic:cNvPicPr>
+                  </pic:nvPicPr>
+                  <pic:blipFill>
+                    <a:blip r:embed="rId40"/>
+                    <a:srcRect/>
+                    <a:stretch>
+                      <a:fillRect/>
+                    </a:stretch>
+                  </pic:blipFill>
+                  <pic:spPr bwMode="auto">
+                    <a:xfrm>
+                      <a:off x="0" y="0"/>
+                      <a:ext cx="5731510" cy="2189846"/>
+                    </a:xfrm>
+                    <a:prstGeom prst="rect">
+                      <a:avLst/>
+                    </a:prstGeom>
+                    <a:noFill/>
+                    <a:ln w="9525">
+                      <a:noFill/>
+                      <a:miter lim="800000"/>
+                      <a:headEnd/>
+                      <a:tailEnd/>
+                    </a:ln>
+                  </pic:spPr>
+                </pic:pic>
+              </a:graphicData>
+            </a:graphic>
+          </wp:inline>
+        </w:drawing>
+      </w:r>
+    </w:p>
+    <w:p>
+      <w:pPr>
+        <w:rPr>
+          <w:b/>
+          <w:color w:val="002060"/>
+        </w:rPr>
+      </w:pPr>
+    </w:p>
+    <w:p>
+      <w:pPr>
+        <w:rPr>
+          <w:b/>
+          <w:color w:val="002060"/>
+        </w:rPr>
+      </w:pPr>
+    </w:p>
+    <w:p>
+      <w:pPr>
+        <w:rPr>
+          <w:b/>
+          <w:color w:val="002060"/>
+        </w:rPr>
+      </w:pPr>
+    </w:p>
+    <w:p>
+      <w:pPr>
+        <w:rPr>
+          <w:b/>
+          <w:color w:val="002060"/>
+        </w:rPr>
+      </w:pPr>
+    </w:p>
+    <w:p>
+      <w:pPr>
+        <w:rPr>
+          <w:b/>
+          <w:color w:val="002060"/>
+        </w:rPr>
+      </w:pPr>
+      <w:r>
+        <w:rPr>
+          <w:b/>
+          <w:color w:val="002060"/>
+        </w:rPr>
+        <w:lastRenderedPageBreak/>
+        <w:t>Push Tags to remote</w:t>
+      </w:r>
+    </w:p>
+    <w:p>
+      <w:pPr>
+        <w:rPr>
+          <w:b/>
+          <w:color w:val="002060"/>
+        </w:rPr>
+      </w:pPr>
+      <w:r>
+        <w:rPr>
+          <w:b/>
+          <w:noProof/>
+          <w:color w:val="002060"/>
+          <w:lang w:eastAsia="en-MY"/>
+        </w:rPr>
+        <w:drawing>
+          <wp:inline distT="0" distB="0" distL="0" distR="0">
+            <wp:extent cx="5731510" cy="931170"/>
+            <wp:effectExtent l="19050" t="0" r="2540" b="0"/>
+            <wp:docPr id="42" name="Picture 28"/>
+            <wp:cNvGraphicFramePr>
+              <a:graphicFrameLocks xmlns:a="http://schemas.openxmlformats.org/drawingml/2006/main" noChangeAspect="1"/>
+            </wp:cNvGraphicFramePr>
+            <a:graphic xmlns:a="http://schemas.openxmlformats.org/drawingml/2006/main">
+              <a:graphicData uri="http://schemas.openxmlformats.org/drawingml/2006/picture">
+                <pic:pic xmlns:pic="http://schemas.openxmlformats.org/drawingml/2006/picture">
+                  <pic:nvPicPr>
+                    <pic:cNvPr id="0" name="Picture 28"/>
+                    <pic:cNvPicPr>
+                      <a:picLocks noChangeAspect="1" noChangeArrowheads="1"/>
+                    </pic:cNvPicPr>
+                  </pic:nvPicPr>
+                  <pic:blipFill>
+                    <a:blip r:embed="rId41"/>
+                    <a:srcRect/>
+                    <a:stretch>
+                      <a:fillRect/>
+                    </a:stretch>
+                  </pic:blipFill>
+                  <pic:spPr bwMode="auto">
+                    <a:xfrm>
+                      <a:off x="0" y="0"/>
+                      <a:ext cx="5731510" cy="931170"/>
+                    </a:xfrm>
+                    <a:prstGeom prst="rect">
+                      <a:avLst/>
+                    </a:prstGeom>
+                    <a:noFill/>
+                    <a:ln w="9525">
+                      <a:noFill/>
+                      <a:miter lim="800000"/>
+                      <a:headEnd/>
+                      <a:tailEnd/>
+                    </a:ln>
+                  </pic:spPr>
+                </pic:pic>
+              </a:graphicData>
+            </a:graphic>
+          </wp:inline>
+        </w:drawing>
+      </w:r>
+    </w:p>
+    <w:p>
+      <w:pPr>
+        <w:rPr>
+          <w:b/>
+          <w:color w:val="002060"/>
+        </w:rPr>
+      </w:pPr>
+    </w:p>
+    <w:p>
+      <w:pPr>
+        <w:rPr>
+          <w:b/>
+          <w:color w:val="002060"/>
+        </w:rPr>
+      </w:pPr>
+      <w:r>
+        <w:rPr>
+          <w:b/>
+          <w:noProof/>
+          <w:color w:val="002060"/>
+          <w:lang w:eastAsia="en-MY"/>
+        </w:rPr>
+        <w:drawing>
+          <wp:inline distT="0" distB="0" distL="0" distR="0">
+            <wp:extent cx="5731510" cy="2213817"/>
+            <wp:effectExtent l="19050" t="0" r="2540" b="0"/>
+            <wp:docPr id="44" name="Picture 31"/>
+            <wp:cNvGraphicFramePr>
+              <a:graphicFrameLocks xmlns:a="http://schemas.openxmlformats.org/drawingml/2006/main" noChangeAspect="1"/>
+            </wp:cNvGraphicFramePr>
+            <a:graphic xmlns:a="http://schemas.openxmlformats.org/drawingml/2006/main">
+              <a:graphicData uri="http://schemas.openxmlformats.org/drawingml/2006/picture">
+                <pic:pic xmlns:pic="http://schemas.openxmlformats.org/drawingml/2006/picture">
+                  <pic:nvPicPr>
+                    <pic:cNvPr id="0" name="Picture 31"/>
+                    <pic:cNvPicPr>
+                      <a:picLocks noChangeAspect="1" noChangeArrowheads="1"/>
+                    </pic:cNvPicPr>
+                  </pic:nvPicPr>
+                  <pic:blipFill>
+                    <a:blip r:embed="rId42"/>
+                    <a:srcRect/>
+                    <a:stretch>
+                      <a:fillRect/>
+                    </a:stretch>
+                  </pic:blipFill>
+                  <pic:spPr bwMode="auto">
+                    <a:xfrm>
+                      <a:off x="0" y="0"/>
+                      <a:ext cx="5731510" cy="2213817"/>
+                    </a:xfrm>
+                    <a:prstGeom prst="rect">
+                      <a:avLst/>
+                    </a:prstGeom>
+                    <a:noFill/>
+                    <a:ln w="9525">
+                      <a:noFill/>
+                      <a:miter lim="800000"/>
+                      <a:headEnd/>
+                      <a:tailEnd/>
+                    </a:ln>
+                  </pic:spPr>
+                </pic:pic>
+              </a:graphicData>
+            </a:graphic>
+          </wp:inline>
+        </w:drawing>
+      </w:r>
+    </w:p>
+    <w:p>
+      <w:pPr>
+        <w:rPr>
+          <w:b/>
+          <w:color w:val="002060"/>
+        </w:rPr>
+      </w:pPr>
+    </w:p>
+    <w:p>
+      <w:pPr>
+        <w:rPr>
+          <w:b/>
+          <w:color w:val="002060"/>
+        </w:rPr>
+      </w:pPr>
+      <w:r>
+        <w:rPr>
+          <w:b/>
+          <w:color w:val="002060"/>
+        </w:rPr>
+        <w:t>Delete Tag:</w:t>
+      </w:r>
+    </w:p>
+    <w:p>
+      <w:pPr>
+        <w:rPr>
+          <w:b/>
+          <w:color w:val="002060"/>
+        </w:rPr>
+      </w:pPr>
+      <w:r>
+        <w:rPr>
+          <w:b/>
+          <w:noProof/>
+          <w:color w:val="002060"/>
+          <w:lang w:eastAsia="en-MY"/>
+        </w:rPr>
+        <w:drawing>
+          <wp:inline distT="0" distB="0" distL="0" distR="0">
+            <wp:extent cx="5667375" cy="1266825"/>
+            <wp:effectExtent l="19050" t="0" r="9525" b="0"/>
+            <wp:docPr id="45" name="Picture 34"/>
+            <wp:cNvGraphicFramePr>
+              <a:graphicFrameLocks xmlns:a="http://schemas.openxmlformats.org/drawingml/2006/main" noChangeAspect="1"/>
+            </wp:cNvGraphicFramePr>
+            <a:graphic xmlns:a="http://schemas.openxmlformats.org/drawingml/2006/main">
+              <a:graphicData uri="http://schemas.openxmlformats.org/drawingml/2006/picture">
+                <pic:pic xmlns:pic="http://schemas.openxmlformats.org/drawingml/2006/picture">
+                  <pic:nvPicPr>
+                    <pic:cNvPr id="0" name="Picture 34"/>
+                    <pic:cNvPicPr>
+                      <a:picLocks noChangeAspect="1" noChangeArrowheads="1"/>
+                    </pic:cNvPicPr>
+                  </pic:nvPicPr>
+                  <pic:blipFill>
+                    <a:blip r:embed="rId43"/>
+                    <a:srcRect/>
+                    <a:stretch>
+                      <a:fillRect/>
+                    </a:stretch>
+                  </pic:blipFill>
+                  <pic:spPr bwMode="auto">
+                    <a:xfrm>
+                      <a:off x="0" y="0"/>
+                      <a:ext cx="5667375" cy="1266825"/>
+                    </a:xfrm>
+                    <a:prstGeom prst="rect">
+                      <a:avLst/>
+                    </a:prstGeom>
+                    <a:noFill/>
+                    <a:ln w="9525">
+                      <a:noFill/>
+                      <a:miter lim="800000"/>
+                      <a:headEnd/>
+                      <a:tailEnd/>
+                    </a:ln>
+                  </pic:spPr>
+                </pic:pic>
+              </a:graphicData>
+            </a:graphic>
+          </wp:inline>
+        </w:drawing>
+      </w:r>
+    </w:p>
+    <w:p>
+      <w:pPr>
+        <w:rPr>
+          <w:b/>
+          <w:color w:val="002060"/>
+        </w:rPr>
+      </w:pPr>
+      <w:r>
+        <w:rPr>
+          <w:b/>
+          <w:noProof/>
+          <w:color w:val="002060"/>
+          <w:lang w:eastAsia="en-MY"/>
+        </w:rPr>
+        <w:drawing>
+          <wp:inline distT="0" distB="0" distL="0" distR="0">
+            <wp:extent cx="5731510" cy="781196"/>
+            <wp:effectExtent l="19050" t="0" r="2540" b="0"/>
+            <wp:docPr id="46" name="Picture 37"/>
+            <wp:cNvGraphicFramePr>
+              <a:graphicFrameLocks xmlns:a="http://schemas.openxmlformats.org/drawingml/2006/main" noChangeAspect="1"/>
+            </wp:cNvGraphicFramePr>
+            <a:graphic xmlns:a="http://schemas.openxmlformats.org/drawingml/2006/main">
+              <a:graphicData uri="http://schemas.openxmlformats.org/drawingml/2006/picture">
+                <pic:pic xmlns:pic="http://schemas.openxmlformats.org/drawingml/2006/picture">
+                  <pic:nvPicPr>
+                    <pic:cNvPr id="0" name="Picture 37"/>
+                    <pic:cNvPicPr>
+                      <a:picLocks noChangeAspect="1" noChangeArrowheads="1"/>
+                    </pic:cNvPicPr>
+                  </pic:nvPicPr>
+                  <pic:blipFill>
+                    <a:blip r:embed="rId44"/>
+                    <a:srcRect/>
+                    <a:stretch>
+                      <a:fillRect/>
+                    </a:stretch>
+                  </pic:blipFill>
+                  <pic:spPr bwMode="auto">
+                    <a:xfrm>
+                      <a:off x="0" y="0"/>
+                      <a:ext cx="5731510" cy="781196"/>
+                    </a:xfrm>
+                    <a:prstGeom prst="rect">
+                      <a:avLst/>
+                    </a:prstGeom>
+                    <a:noFill/>
+                    <a:ln w="9525">
+                      <a:noFill/>
+                      <a:miter lim="800000"/>
+                      <a:headEnd/>
+                      <a:tailEnd/>
+                    </a:ln>
+                  </pic:spPr>
+                </pic:pic>
+              </a:graphicData>
+            </a:graphic>
+          </wp:inline>
+        </w:drawing>
+      </w:r>
+    </w:p>
+    <w:p>
+      <w:pPr>
+        <w:rPr>
+          <w:b/>
+          <w:color w:val="002060"/>
+        </w:rPr>
+      </w:pPr>
+    </w:p>
+    <w:p>
+      <w:pPr>
+        <w:rPr>
+          <w:b/>
+          <w:color w:val="002060"/>
+        </w:rPr>
+      </w:pPr>
+      <w:r>
+        <w:rPr>
+          <w:b/>
+          <w:color w:val="002060"/>
+        </w:rPr>
+        <w:t>But still tags would exist in remote repo. To delete remote tags</w:t>
+      </w:r>
+    </w:p>
+    <w:p>
+      <w:pPr>
+        <w:rPr>
+          <w:b/>
+          <w:color w:val="002060"/>
+        </w:rPr>
+      </w:pPr>
+      <w:r>
+        <w:rPr>
+          <w:b/>
+          <w:noProof/>
+          <w:color w:val="002060"/>
+          <w:lang w:eastAsia="en-MY"/>
+        </w:rPr>
+        <w:drawing>
+          <wp:inline distT="0" distB="0" distL="0" distR="0">
+            <wp:extent cx="5731510" cy="939592"/>
+            <wp:effectExtent l="19050" t="0" r="2540" b="0"/>
+            <wp:docPr id="47" name="Picture 40"/>
+            <wp:cNvGraphicFramePr>
+              <a:graphicFrameLocks xmlns:a="http://schemas.openxmlformats.org/drawingml/2006/main" noChangeAspect="1"/>
+            </wp:cNvGraphicFramePr>
+            <a:graphic xmlns:a="http://schemas.openxmlformats.org/drawingml/2006/main">
+              <a:graphicData uri="http://schemas.openxmlformats.org/drawingml/2006/picture">
+                <pic:pic xmlns:pic="http://schemas.openxmlformats.org/drawingml/2006/picture">
+                  <pic:nvPicPr>
+                    <pic:cNvPr id="0" name="Picture 40"/>
+                    <pic:cNvPicPr>
+                      <a:picLocks noChangeAspect="1" noChangeArrowheads="1"/>
+                    </pic:cNvPicPr>
+                  </pic:nvPicPr>
+                  <pic:blipFill>
+                    <a:blip r:embed="rId45"/>
+                    <a:srcRect/>
+                    <a:stretch>
+                      <a:fillRect/>
+                    </a:stretch>
+                  </pic:blipFill>
+                  <pic:spPr bwMode="auto">
+                    <a:xfrm>
+                      <a:off x="0" y="0"/>
+                      <a:ext cx="5731510" cy="939592"/>
+                    </a:xfrm>
+                    <a:prstGeom prst="rect">
+                      <a:avLst/>
+                    </a:prstGeom>
+                    <a:noFill/>
+                    <a:ln w="9525">
+                      <a:noFill/>
+                      <a:miter lim="800000"/>
+                      <a:headEnd/>
+                      <a:tailEnd/>
+                    </a:ln>
+                  </pic:spPr>
+                </pic:pic>
+              </a:graphicData>
+            </a:graphic>
+          </wp:inline>
+        </w:drawing>
+      </w:r>
+    </w:p>
+    <w:p>
+      <w:pPr>
+        <w:rPr>
+          <w:b/>
+          <w:color w:val="002060"/>
+        </w:rPr>
+      </w:pPr>
+      <w:r>
+        <w:rPr>
+          <w:b/>
+          <w:color w:val="002060"/>
+        </w:rPr>
+        <w:lastRenderedPageBreak/>
+        <w:t>Now, don't have any tags under my central repo</w:t>
+      </w:r>
+    </w:p>
+    <w:p>
+      <w:pPr>
+        <w:rPr>
+          <w:b/>
+          <w:color w:val="002060"/>
+        </w:rPr>
+      </w:pPr>
+      <w:r>
+        <w:rPr>
+          <w:b/>
+          <w:noProof/>
+          <w:color w:val="002060"/>
+          <w:lang w:eastAsia="en-MY"/>
+        </w:rPr>
+        <w:drawing>
+          <wp:inline distT="0" distB="0" distL="0" distR="0">
+            <wp:extent cx="5731510" cy="2048358"/>
+            <wp:effectExtent l="19050" t="0" r="2540" b="0"/>
+            <wp:docPr id="48" name="Picture 43"/>
+            <wp:cNvGraphicFramePr>
+              <a:graphicFrameLocks xmlns:a="http://schemas.openxmlformats.org/drawingml/2006/main" noChangeAspect="1"/>
+            </wp:cNvGraphicFramePr>
+            <a:graphic xmlns:a="http://schemas.openxmlformats.org/drawingml/2006/main">
+              <a:graphicData uri="http://schemas.openxmlformats.org/drawingml/2006/picture">
+                <pic:pic xmlns:pic="http://schemas.openxmlformats.org/drawingml/2006/picture">
+                  <pic:nvPicPr>
+                    <pic:cNvPr id="0" name="Picture 43"/>
+                    <pic:cNvPicPr>
+                      <a:picLocks noChangeAspect="1" noChangeArrowheads="1"/>
+                    </pic:cNvPicPr>
+                  </pic:nvPicPr>
+                  <pic:blipFill>
+                    <a:blip r:embed="rId46"/>
+                    <a:srcRect/>
+                    <a:stretch>
+                      <a:fillRect/>
+                    </a:stretch>
+                  </pic:blipFill>
+                  <pic:spPr bwMode="auto">
+                    <a:xfrm>
+                      <a:off x="0" y="0"/>
+                      <a:ext cx="5731510" cy="2048358"/>
+                    </a:xfrm>
+                    <a:prstGeom prst="rect">
+                      <a:avLst/>
+                    </a:prstGeom>
+                    <a:noFill/>
+                    <a:ln w="9525">
+                      <a:noFill/>
+                      <a:miter lim="800000"/>
+                      <a:headEnd/>
+                      <a:tailEnd/>
+                    </a:ln>
+                  </pic:spPr>
+                </pic:pic>
+              </a:graphicData>
+            </a:graphic>
+          </wp:inline>
+        </w:drawing>
+      </w:r>
+    </w:p>
+    <w:p>
+      <w:pPr>
+        <w:rPr>
+          <w:b/>
+          <w:color w:val="002060"/>
+        </w:rPr>
+      </w:pPr>
+    </w:p>
+    <w:p>
+      <w:pPr>
+        <w:rPr>
+          <w:b/>
+          <w:color w:val="002060"/>
+        </w:rPr>
+      </w:pPr>
+      <w:r>
+        <w:rPr>
+          <w:b/>
+          <w:color w:val="002060"/>
+        </w:rPr>
+        <w:t xml:space="preserve">In real scenario, will create a tag on the commit where the repository is stable </w:t>
+      </w:r>
+      <w:r>
+        <w:rPr>
+          <w:b/>
+          <w:color w:val="002060"/>
+        </w:rPr>
+        <w:t>and push the tag to remote server.</w:t>
+      </w:r>
+    </w:p>
+    <w:p>
+      <w:pPr>
+        <w:rPr>
+          <w:b/>
+          <w:color w:val="002060"/>
+        </w:rPr>
+      </w:pPr>
+      <w:r>
+        <w:rPr>
+          <w:b/>
+          <w:color w:val="002060"/>
+        </w:rPr>
+        <w:t xml:space="preserve">After that historic point of commit, continue with </w:t>
+      </w:r>
+      <w:r>
+        <w:rPr>
+          <w:b/>
+          <w:color w:val="002060"/>
+        </w:rPr>
+        <w:t>other commits and create another tag where out next release goes.</w:t>
+      </w:r>
+    </w:p>
+    <w:p>
+      <w:pPr>
+        <w:rPr>
+          <w:b/>
+          <w:color w:val="002060"/>
+        </w:rPr>
+      </w:pPr>
+      <w:r>
+        <w:rPr>
+          <w:b/>
+          <w:color w:val="002060"/>
+        </w:rPr>
+        <w:t>Every commit generates a unique 40 digit checksum number generated by using SHA algorithm.</w:t>
+      </w:r>
+    </w:p>
+    <w:p>
+      <w:pPr>
+        <w:rPr>
+          <w:b/>
+          <w:color w:val="002060"/>
+        </w:rPr>
+      </w:pPr>
+      <w:r>
+        <w:rPr>
+          <w:b/>
+          <w:noProof/>
+          <w:color w:val="002060"/>
+          <w:lang w:eastAsia="en-MY"/>
+        </w:rPr>
+        <w:lastRenderedPageBreak/>
+        <w:drawing>
+          <wp:inline distT="0" distB="0" distL="0" distR="0">
+            <wp:extent cx="5731510" cy="5563407"/>
+            <wp:effectExtent l="19050" t="0" r="2540" b="0"/>
+            <wp:docPr id="49" name="Picture 46"/>
+            <wp:cNvGraphicFramePr>
+              <a:graphicFrameLocks xmlns:a="http://schemas.openxmlformats.org/drawingml/2006/main" noChangeAspect="1"/>
+            </wp:cNvGraphicFramePr>
+            <a:graphic xmlns:a="http://schemas.openxmlformats.org/drawingml/2006/main">
+              <a:graphicData uri="http://schemas.openxmlformats.org/drawingml/2006/picture">
+                <pic:pic xmlns:pic="http://schemas.openxmlformats.org/drawingml/2006/picture">
+                  <pic:nvPicPr>
+                    <pic:cNvPr id="0" name="Picture 46"/>
+                    <pic:cNvPicPr>
+                      <a:picLocks noChangeAspect="1" noChangeArrowheads="1"/>
+                    </pic:cNvPicPr>
+                  </pic:nvPicPr>
+                  <pic:blipFill>
+                    <a:blip r:embed="rId47"/>
+                    <a:srcRect/>
+                    <a:stretch>
+                      <a:fillRect/>
+                    </a:stretch>
+                  </pic:blipFill>
+                  <pic:spPr bwMode="auto">
+                    <a:xfrm>
+                      <a:off x="0" y="0"/>
+                      <a:ext cx="5731510" cy="5563407"/>
+                    </a:xfrm>
+                    <a:prstGeom prst="rect">
+                      <a:avLst/>
+                    </a:prstGeom>
+                    <a:noFill/>
+                    <a:ln w="9525">
+                      <a:noFill/>
+                      <a:miter lim="800000"/>
+                      <a:headEnd/>
+                      <a:tailEnd/>
+                    </a:ln>
+                  </pic:spPr>
+                </pic:pic>
+              </a:graphicData>
+            </a:graphic>
+          </wp:inline>
+        </w:drawing>
+      </w:r>
+    </w:p>
+    <w:p>
+      <w:pPr>
+        <w:rPr>
+          <w:b/>
+          <w:color w:val="002060"/>
+        </w:rPr>
+      </w:pPr>
+    </w:p>
+    <w:p>
+      <w:pPr>
+        <w:rPr>
+          <w:b/>
+          <w:color w:val="002060"/>
+        </w:rPr>
+      </w:pPr>
+    </w:p>
+    <w:p>
+      <w:pPr>
+        <w:rPr>
+          <w:b/>
+          <w:color w:val="002060"/>
+        </w:rPr>
+      </w:pPr>
+      <w:r>
+        <w:rPr>
+          <w:b/>
+          <w:color w:val="002060"/>
+        </w:rPr>
+        <w:t>We can't checkout Tags like how we checkout branches. So what we do</w:t>
+      </w:r>
+    </w:p>
+    <w:p>
+      <w:pPr>
+        <w:rPr>
+          <w:b/>
+          <w:color w:val="002060"/>
+        </w:rPr>
+      </w:pPr>
+      <w:r>
+        <w:rPr>
+          <w:b/>
+          <w:color w:val="002060"/>
+        </w:rPr>
+        <w:t xml:space="preserve">we create a branch from the tag and checkout the branch. </w:t>
+      </w:r>
+    </w:p>
+    <w:p>
+      <w:pPr>
+        <w:rPr>
+          <w:b/>
+          <w:color w:val="002060"/>
+        </w:rPr>
+      </w:pPr>
+    </w:p>
     <w:sectPr>
       <w:pgSz w:w="11906" w:h="16838"/>
       <w:pgMar w:top="1440" w:right="1440" w:bottom="1440" w:left="1440" w:header="708" w:footer="708" w:gutter="0"/>
@@ -1919,6 +3900,127 @@
     </w:sectPr>
   </w:body>
 </w:document>
+</file>
+
+<file path=word/numbering.xml><?xml version="1.0" encoding="utf-8"?>
+<w:numbering xmlns:ve="http://schemas.openxmlformats.org/markup-compatibility/2006" xmlns:o="urn:schemas-microsoft-com:office:office" xmlns:r="http://schemas.openxmlformats.org/officeDocument/2006/relationships" xmlns:m="http://schemas.openxmlformats.org/officeDocument/2006/math" xmlns:v="urn:schemas-microsoft-com:vml" xmlns:wp="http://schemas.openxmlformats.org/drawingml/2006/wordprocessingDrawing" xmlns:w10="urn:schemas-microsoft-com:office:word" xmlns:w="http://schemas.openxmlformats.org/wordprocessingml/2006/main" xmlns:wne="http://schemas.microsoft.com/office/word/2006/wordml">
+  <w:abstractNum w:abstractNumId="0">
+    <w:nsid w:val="518B19FB"/>
+    <w:multiLevelType w:val="hybridMultilevel"/>
+    <w:tmpl w:val="C9A43432"/>
+    <w:lvl w:ilvl="0" w:tplc="44090001">
+      <w:start w:val="1"/>
+      <w:numFmt w:val="bullet"/>
+      <w:lvlText w:val=""/>
+      <w:lvlJc w:val="left"/>
+      <w:pPr>
+        <w:ind w:left="1440" w:hanging="360"/>
+      </w:pPr>
+      <w:rPr>
+        <w:rFonts w:ascii="Symbol" w:hAnsi="Symbol" w:hint="default"/>
+      </w:rPr>
+    </w:lvl>
+    <w:lvl w:ilvl="1" w:tplc="44090003" w:tentative="1">
+      <w:start w:val="1"/>
+      <w:numFmt w:val="bullet"/>
+      <w:lvlText w:val="o"/>
+      <w:lvlJc w:val="left"/>
+      <w:pPr>
+        <w:ind w:left="2160" w:hanging="360"/>
+      </w:pPr>
+      <w:rPr>
+        <w:rFonts w:ascii="Courier New" w:hAnsi="Courier New" w:cs="Courier New" w:hint="default"/>
+      </w:rPr>
+    </w:lvl>
+    <w:lvl w:ilvl="2" w:tplc="44090005" w:tentative="1">
+      <w:start w:val="1"/>
+      <w:numFmt w:val="bullet"/>
+      <w:lvlText w:val=""/>
+      <w:lvlJc w:val="left"/>
+      <w:pPr>
+        <w:ind w:left="2880" w:hanging="360"/>
+      </w:pPr>
+      <w:rPr>
+        <w:rFonts w:ascii="Wingdings" w:hAnsi="Wingdings" w:hint="default"/>
+      </w:rPr>
+    </w:lvl>
+    <w:lvl w:ilvl="3" w:tplc="44090001" w:tentative="1">
+      <w:start w:val="1"/>
+      <w:numFmt w:val="bullet"/>
+      <w:lvlText w:val=""/>
+      <w:lvlJc w:val="left"/>
+      <w:pPr>
+        <w:ind w:left="3600" w:hanging="360"/>
+      </w:pPr>
+      <w:rPr>
+        <w:rFonts w:ascii="Symbol" w:hAnsi="Symbol" w:hint="default"/>
+      </w:rPr>
+    </w:lvl>
+    <w:lvl w:ilvl="4" w:tplc="44090003" w:tentative="1">
+      <w:start w:val="1"/>
+      <w:numFmt w:val="bullet"/>
+      <w:lvlText w:val="o"/>
+      <w:lvlJc w:val="left"/>
+      <w:pPr>
+        <w:ind w:left="4320" w:hanging="360"/>
+      </w:pPr>
+      <w:rPr>
+        <w:rFonts w:ascii="Courier New" w:hAnsi="Courier New" w:cs="Courier New" w:hint="default"/>
+      </w:rPr>
+    </w:lvl>
+    <w:lvl w:ilvl="5" w:tplc="44090005" w:tentative="1">
+      <w:start w:val="1"/>
+      <w:numFmt w:val="bullet"/>
+      <w:lvlText w:val=""/>
+      <w:lvlJc w:val="left"/>
+      <w:pPr>
+        <w:ind w:left="5040" w:hanging="360"/>
+      </w:pPr>
+      <w:rPr>
+        <w:rFonts w:ascii="Wingdings" w:hAnsi="Wingdings" w:hint="default"/>
+      </w:rPr>
+    </w:lvl>
+    <w:lvl w:ilvl="6" w:tplc="44090001" w:tentative="1">
+      <w:start w:val="1"/>
+      <w:numFmt w:val="bullet"/>
+      <w:lvlText w:val=""/>
+      <w:lvlJc w:val="left"/>
+      <w:pPr>
+        <w:ind w:left="5760" w:hanging="360"/>
+      </w:pPr>
+      <w:rPr>
+        <w:rFonts w:ascii="Symbol" w:hAnsi="Symbol" w:hint="default"/>
+      </w:rPr>
+    </w:lvl>
+    <w:lvl w:ilvl="7" w:tplc="44090003" w:tentative="1">
+      <w:start w:val="1"/>
+      <w:numFmt w:val="bullet"/>
+      <w:lvlText w:val="o"/>
+      <w:lvlJc w:val="left"/>
+      <w:pPr>
+        <w:ind w:left="6480" w:hanging="360"/>
+      </w:pPr>
+      <w:rPr>
+        <w:rFonts w:ascii="Courier New" w:hAnsi="Courier New" w:cs="Courier New" w:hint="default"/>
+      </w:rPr>
+    </w:lvl>
+    <w:lvl w:ilvl="8" w:tplc="44090005" w:tentative="1">
+      <w:start w:val="1"/>
+      <w:numFmt w:val="bullet"/>
+      <w:lvlText w:val=""/>
+      <w:lvlJc w:val="left"/>
+      <w:pPr>
+        <w:ind w:left="7200" w:hanging="360"/>
+      </w:pPr>
+      <w:rPr>
+        <w:rFonts w:ascii="Wingdings" w:hAnsi="Wingdings" w:hint="default"/>
+      </w:rPr>
+    </w:lvl>
+  </w:abstractNum>
+  <w:num w:numId="1">
+    <w:abstractNumId w:val="0"/>
+  </w:num>
+</w:numbering>
 </file>
 
 <file path=word/styles.xml><?xml version="1.0" encoding="utf-8"?>
@@ -2152,6 +4254,28 @@
       <w:sz w:val="20"/>
       <w:szCs w:val="20"/>
     </w:rPr>
+  </w:style>
+  <w:style w:type="character" w:styleId="Strong">
+    <w:name w:val="Strong"/>
+    <w:basedOn w:val="DefaultParagraphFont"/>
+    <w:uiPriority w:val="22"/>
+    <w:qFormat/>
+    <w:rsid w:val="00C64726"/>
+    <w:rPr>
+      <w:b/>
+      <w:bCs/>
+    </w:rPr>
+  </w:style>
+  <w:style w:type="paragraph" w:styleId="ListParagraph">
+    <w:name w:val="List Paragraph"/>
+    <w:basedOn w:val="Normal"/>
+    <w:uiPriority w:val="34"/>
+    <w:qFormat/>
+    <w:rsid w:val="00610C2C"/>
+    <w:pPr>
+      <w:ind w:left="720"/>
+      <w:contextualSpacing/>
+    </w:pPr>
   </w:style>
 </w:styles>
 </file>

</xml_diff>